<commit_message>
Empecé a obtener datos para el análisis
Barranquilla, Cali, Carmen de Bolivar

Cree un .txt con los comandos para poder copiar y pegar
</commit_message>
<xml_diff>
--- a/02_taller01/Outline_Taller.docx
+++ b/02_taller01/Outline_Taller.docx
@@ -39,35 +39,19 @@
       <w:pPr>
         <w:pStyle w:val="ListParagraph"/>
         <w:numPr>
-          <w:ilvl w:val="1"/>
+          <w:ilvl w:val="0"/>
           <w:numId w:val="1"/>
         </w:numPr>
         <w:rPr>
           <w:lang w:val="en-US"/>
         </w:rPr>
       </w:pPr>
-      <w:proofErr w:type="spellStart"/>
-      <w:r>
-        <w:rPr>
-          <w:lang w:val="en-US"/>
-        </w:rPr>
-        <w:t>Cortar</w:t>
-      </w:r>
-      <w:proofErr w:type="spellEnd"/>
-      <w:r>
-        <w:rPr>
-          <w:lang w:val="en-US"/>
-        </w:rPr>
-        <w:t xml:space="preserve"> series: </w:t>
-      </w:r>
-      <w:proofErr w:type="spellStart"/>
-      <w:r>
-        <w:rPr>
-          <w:lang w:val="en-US"/>
-        </w:rPr>
-        <w:t>cut_series</w:t>
-      </w:r>
-      <w:proofErr w:type="spellEnd"/>
+      <w:r>
+        <w:rPr>
+          <w:lang w:val="en-US"/>
+        </w:rPr>
+        <w:t>Informe</w:t>
+      </w:r>
     </w:p>
     <w:p>
       <w:pPr>
@@ -84,16 +68,8 @@
         <w:rPr>
           <w:lang w:val="en-US"/>
         </w:rPr>
-        <w:t xml:space="preserve">MCP: </w:t>
-      </w:r>
-      <w:proofErr w:type="spellStart"/>
-      <w:r>
-        <w:rPr>
-          <w:lang w:val="en-US"/>
-        </w:rPr>
-        <w:t>mcp</w:t>
-      </w:r>
-      <w:proofErr w:type="spellEnd"/>
+        <w:t>Valledupar 2010</w:t>
+      </w:r>
     </w:p>
     <w:p>
       <w:pPr>
@@ -102,44 +78,24 @@
           <w:ilvl w:val="1"/>
           <w:numId w:val="1"/>
         </w:numPr>
-      </w:pPr>
-      <w:r>
-        <w:t xml:space="preserve">Promedio diario mensual y promedio </w:t>
-      </w:r>
-      <w:r>
-        <w:t xml:space="preserve">diario: </w:t>
-      </w:r>
-    </w:p>
-    <w:p>
-      <w:pPr>
-        <w:pStyle w:val="ListParagraph"/>
-        <w:numPr>
-          <w:ilvl w:val="2"/>
-          <w:numId w:val="1"/>
-        </w:numPr>
-      </w:pPr>
+        <w:rPr>
+          <w:lang w:val="en-US"/>
+        </w:rPr>
+      </w:pPr>
+      <w:r>
+        <w:rPr>
+          <w:lang w:val="en-US"/>
+        </w:rPr>
+        <w:t xml:space="preserve">Valledupar 2010 – 1 </w:t>
+      </w:r>
       <w:proofErr w:type="spellStart"/>
       <w:r>
-        <w:t>ghi_diario_mensual</w:t>
+        <w:rPr>
+          <w:lang w:val="en-US"/>
+        </w:rPr>
+        <w:t>mes</w:t>
       </w:r>
       <w:proofErr w:type="spellEnd"/>
-    </w:p>
-    <w:p>
-      <w:pPr>
-        <w:pStyle w:val="ListParagraph"/>
-        <w:numPr>
-          <w:ilvl w:val="2"/>
-          <w:numId w:val="1"/>
-        </w:numPr>
-      </w:pPr>
-      <w:proofErr w:type="spellStart"/>
-      <w:r>
-        <w:t>ghi_diario</w:t>
-      </w:r>
-      <w:proofErr w:type="spellEnd"/>
-      <w:r>
-        <w:t xml:space="preserve"> </w:t>
-      </w:r>
     </w:p>
     <w:p>
       <w:pPr>
@@ -148,9 +104,132 @@
           <w:ilvl w:val="1"/>
           <w:numId w:val="1"/>
         </w:numPr>
+        <w:rPr>
+          <w:lang w:val="en-US"/>
+        </w:rPr>
+      </w:pPr>
+      <w:r>
+        <w:rPr>
+          <w:lang w:val="en-US"/>
+        </w:rPr>
+        <w:t xml:space="preserve">Valledupar 2010 – </w:t>
+      </w:r>
+      <w:r>
+        <w:rPr>
+          <w:lang w:val="en-US"/>
+        </w:rPr>
+        <w:t>3</w:t>
+      </w:r>
+      <w:r>
+        <w:rPr>
+          <w:lang w:val="en-US"/>
+        </w:rPr>
+        <w:t xml:space="preserve"> </w:t>
+      </w:r>
+      <w:proofErr w:type="spellStart"/>
+      <w:r>
+        <w:rPr>
+          <w:lang w:val="en-US"/>
+        </w:rPr>
+        <w:t>mes</w:t>
+      </w:r>
+      <w:proofErr w:type="spellEnd"/>
+    </w:p>
+    <w:p>
+      <w:pPr>
+        <w:pStyle w:val="ListParagraph"/>
+        <w:numPr>
+          <w:ilvl w:val="1"/>
+          <w:numId w:val="1"/>
+        </w:numPr>
+        <w:rPr>
+          <w:lang w:val="en-US"/>
+        </w:rPr>
+      </w:pPr>
+      <w:r>
+        <w:rPr>
+          <w:lang w:val="en-US"/>
+        </w:rPr>
+        <w:t xml:space="preserve">Valledupar 2010 – </w:t>
+      </w:r>
+      <w:r>
+        <w:rPr>
+          <w:lang w:val="en-US"/>
+        </w:rPr>
+        <w:t>6</w:t>
+      </w:r>
+      <w:r>
+        <w:rPr>
+          <w:lang w:val="en-US"/>
+        </w:rPr>
+        <w:t xml:space="preserve"> </w:t>
+      </w:r>
+      <w:proofErr w:type="spellStart"/>
+      <w:r>
+        <w:rPr>
+          <w:lang w:val="en-US"/>
+        </w:rPr>
+        <w:t>mes</w:t>
+      </w:r>
+      <w:proofErr w:type="spellEnd"/>
+    </w:p>
+    <w:p>
+      <w:pPr>
+        <w:pStyle w:val="ListParagraph"/>
+        <w:numPr>
+          <w:ilvl w:val="1"/>
+          <w:numId w:val="1"/>
+        </w:numPr>
+        <w:rPr>
+          <w:lang w:val="en-US"/>
+        </w:rPr>
+      </w:pPr>
+      <w:r>
+        <w:rPr>
+          <w:lang w:val="en-US"/>
+        </w:rPr>
+        <w:t xml:space="preserve">Valledupar 2010 – </w:t>
+      </w:r>
+      <w:r>
+        <w:rPr>
+          <w:lang w:val="en-US"/>
+        </w:rPr>
+        <w:t>9</w:t>
+      </w:r>
+      <w:r>
+        <w:rPr>
+          <w:lang w:val="en-US"/>
+        </w:rPr>
+        <w:t xml:space="preserve"> </w:t>
+      </w:r>
+      <w:proofErr w:type="spellStart"/>
+      <w:r>
+        <w:rPr>
+          <w:lang w:val="en-US"/>
+        </w:rPr>
+        <w:t>mes</w:t>
+      </w:r>
+      <w:proofErr w:type="spellEnd"/>
+    </w:p>
+    <w:p>
+      <w:pPr>
+        <w:pStyle w:val="ListParagraph"/>
+        <w:numPr>
+          <w:ilvl w:val="1"/>
+          <w:numId w:val="1"/>
+        </w:numPr>
+        <w:rPr>
+          <w:lang w:val="en-US"/>
+        </w:rPr>
       </w:pPr>
       <w:bookmarkStart w:id="0" w:name="_GoBack"/>
       <w:bookmarkEnd w:id="0"/>
+    </w:p>
+    <w:p>
+      <w:pPr>
+        <w:pStyle w:val="ListParagraph"/>
+        <w:ind w:left="1440"/>
+      </w:pPr>
     </w:p>
     <w:sectPr>
       <w:pgSz w:w="12240" w:h="15840"/>

</xml_diff>